<commit_message>
Proof read code and documentation
</commit_message>
<xml_diff>
--- a/Development Documentation.docx
+++ b/Development Documentation.docx
@@ -13,21 +13,7 @@
         <w:rPr>
           <w:lang w:val="en-AU"/>
         </w:rPr>
-        <w:t xml:space="preserve">Demonstrating How </w:t>
-      </w:r>
-      <w:proofErr w:type="gramStart"/>
-      <w:r>
-        <w:rPr>
-          <w:lang w:val="en-AU"/>
-        </w:rPr>
-        <w:t>A</w:t>
-      </w:r>
-      <w:proofErr w:type="gramEnd"/>
-      <w:r>
-        <w:rPr>
-          <w:lang w:val="en-AU"/>
-        </w:rPr>
-        <w:t xml:space="preserve"> Problem Was Solved</w:t>
+        <w:t>Demonstrating How A Problem Was Solved</w:t>
       </w:r>
     </w:p>
     <w:p>
@@ -136,7 +122,7 @@
           <w:lang w:eastAsia="en-GB"/>
         </w:rPr>
         <w:drawing>
-          <wp:inline distT="0" distB="0" distL="0" distR="0" wp14:anchorId="3DEE7CE3" wp14:editId="3C806A05">
+          <wp:inline distT="0" distB="0" distL="0" distR="0" wp14:anchorId="3DEE7CE3" wp14:editId="09E8B3F8">
             <wp:extent cx="5486400" cy="3200400"/>
             <wp:effectExtent l="76200" t="25400" r="50800" b="50800"/>
             <wp:docPr id="4" name="Diagram 4"/>
@@ -200,6 +186,97 @@
     </w:p>
     <w:p>
       <w:pPr>
+        <w:rPr>
+          <w:lang w:val="en-AU"/>
+        </w:rPr>
+      </w:pPr>
+    </w:p>
+    <w:p>
+      <w:pPr>
+        <w:rPr>
+          <w:lang w:val="en-AU"/>
+        </w:rPr>
+      </w:pPr>
+    </w:p>
+    <w:p>
+      <w:pPr>
+        <w:rPr>
+          <w:lang w:val="en-AU"/>
+        </w:rPr>
+      </w:pPr>
+    </w:p>
+    <w:p>
+      <w:pPr>
+        <w:rPr>
+          <w:lang w:val="en-AU"/>
+        </w:rPr>
+      </w:pPr>
+    </w:p>
+    <w:p>
+      <w:pPr>
+        <w:rPr>
+          <w:lang w:val="en-AU"/>
+        </w:rPr>
+      </w:pPr>
+    </w:p>
+    <w:p>
+      <w:pPr>
+        <w:rPr>
+          <w:lang w:val="en-AU"/>
+        </w:rPr>
+      </w:pPr>
+    </w:p>
+    <w:p>
+      <w:pPr>
+        <w:rPr>
+          <w:lang w:val="en-AU"/>
+        </w:rPr>
+      </w:pPr>
+    </w:p>
+    <w:p>
+      <w:pPr>
+        <w:rPr>
+          <w:lang w:val="en-AU"/>
+        </w:rPr>
+      </w:pPr>
+    </w:p>
+    <w:p>
+      <w:pPr>
+        <w:rPr>
+          <w:lang w:val="en-AU"/>
+        </w:rPr>
+      </w:pPr>
+    </w:p>
+    <w:p>
+      <w:pPr>
+        <w:rPr>
+          <w:lang w:val="en-AU"/>
+        </w:rPr>
+      </w:pPr>
+    </w:p>
+    <w:p>
+      <w:pPr>
+        <w:rPr>
+          <w:lang w:val="en-AU"/>
+        </w:rPr>
+      </w:pPr>
+    </w:p>
+    <w:p>
+      <w:pPr>
+        <w:rPr>
+          <w:lang w:val="en-AU"/>
+        </w:rPr>
+      </w:pPr>
+    </w:p>
+    <w:p>
+      <w:pPr>
+        <w:rPr>
+          <w:lang w:val="en-AU"/>
+        </w:rPr>
+      </w:pPr>
+    </w:p>
+    <w:p>
+      <w:pPr>
         <w:pStyle w:val="Heading2"/>
         <w:rPr>
           <w:lang w:val="en-AU"/>
@@ -209,6 +286,7 @@
         <w:rPr>
           <w:lang w:val="en-AU"/>
         </w:rPr>
+        <w:lastRenderedPageBreak/>
         <w:t>Problem 2</w:t>
       </w:r>
     </w:p>
@@ -283,9 +361,8 @@
           <w:noProof/>
           <w:lang w:eastAsia="en-GB"/>
         </w:rPr>
-        <w:lastRenderedPageBreak/>
         <w:drawing>
-          <wp:inline distT="0" distB="0" distL="0" distR="0" wp14:anchorId="7166C687" wp14:editId="606CDD49">
+          <wp:inline distT="0" distB="0" distL="0" distR="0" wp14:anchorId="7166C687" wp14:editId="4EB8DE37">
             <wp:extent cx="5486400" cy="3200400"/>
             <wp:effectExtent l="50800" t="25400" r="25400" b="50800"/>
             <wp:docPr id="1" name="Diagram 1"/>
@@ -349,6 +426,104 @@
     </w:p>
     <w:p>
       <w:pPr>
+        <w:rPr>
+          <w:lang w:val="en-AU"/>
+        </w:rPr>
+      </w:pPr>
+    </w:p>
+    <w:p>
+      <w:pPr>
+        <w:rPr>
+          <w:lang w:val="en-AU"/>
+        </w:rPr>
+      </w:pPr>
+    </w:p>
+    <w:p>
+      <w:pPr>
+        <w:rPr>
+          <w:lang w:val="en-AU"/>
+        </w:rPr>
+      </w:pPr>
+    </w:p>
+    <w:p>
+      <w:pPr>
+        <w:rPr>
+          <w:lang w:val="en-AU"/>
+        </w:rPr>
+      </w:pPr>
+    </w:p>
+    <w:p>
+      <w:pPr>
+        <w:rPr>
+          <w:lang w:val="en-AU"/>
+        </w:rPr>
+      </w:pPr>
+    </w:p>
+    <w:p>
+      <w:pPr>
+        <w:rPr>
+          <w:lang w:val="en-AU"/>
+        </w:rPr>
+      </w:pPr>
+    </w:p>
+    <w:p>
+      <w:pPr>
+        <w:rPr>
+          <w:lang w:val="en-AU"/>
+        </w:rPr>
+      </w:pPr>
+    </w:p>
+    <w:p>
+      <w:pPr>
+        <w:rPr>
+          <w:lang w:val="en-AU"/>
+        </w:rPr>
+      </w:pPr>
+    </w:p>
+    <w:p>
+      <w:pPr>
+        <w:rPr>
+          <w:lang w:val="en-AU"/>
+        </w:rPr>
+      </w:pPr>
+    </w:p>
+    <w:p>
+      <w:pPr>
+        <w:rPr>
+          <w:lang w:val="en-AU"/>
+        </w:rPr>
+      </w:pPr>
+    </w:p>
+    <w:p>
+      <w:pPr>
+        <w:rPr>
+          <w:lang w:val="en-AU"/>
+        </w:rPr>
+      </w:pPr>
+    </w:p>
+    <w:p>
+      <w:pPr>
+        <w:rPr>
+          <w:lang w:val="en-AU"/>
+        </w:rPr>
+      </w:pPr>
+    </w:p>
+    <w:p>
+      <w:pPr>
+        <w:rPr>
+          <w:lang w:val="en-AU"/>
+        </w:rPr>
+      </w:pPr>
+    </w:p>
+    <w:p>
+      <w:pPr>
+        <w:rPr>
+          <w:lang w:val="en-AU"/>
+        </w:rPr>
+      </w:pPr>
+    </w:p>
+    <w:p>
+      <w:pPr>
         <w:pStyle w:val="Heading1"/>
         <w:rPr>
           <w:lang w:val="en-AU"/>
@@ -419,8 +594,6 @@
         </w:rPr>
         <w:t>.</w:t>
       </w:r>
-      <w:bookmarkStart w:id="0" w:name="_GoBack"/>
-      <w:bookmarkEnd w:id="0"/>
     </w:p>
     <w:p>
       <w:pPr>
@@ -599,19 +772,11 @@
           <w:lang w:val="en-AU"/>
         </w:rPr>
       </w:pPr>
-      <w:proofErr w:type="spellStart"/>
-      <w:r>
-        <w:rPr>
-          <w:lang w:val="en-AU"/>
-        </w:rPr>
-        <w:t>Center</w:t>
-      </w:r>
-      <w:proofErr w:type="spellEnd"/>
-      <w:r>
-        <w:rPr>
-          <w:lang w:val="en-AU"/>
-        </w:rPr>
-        <w:t xml:space="preserve"> page heading</w:t>
+      <w:r>
+        <w:rPr>
+          <w:lang w:val="en-AU"/>
+        </w:rPr>
+        <w:t>Center page heading</w:t>
       </w:r>
       <w:r>
         <w:rPr>
@@ -799,13 +964,7 @@
         <w:rPr>
           <w:lang w:val="en-AU"/>
         </w:rPr>
-        <w:t xml:space="preserve">Check </w:t>
-      </w:r>
-      <w:r>
-        <w:rPr>
-          <w:lang w:val="en-AU"/>
-        </w:rPr>
-        <w:t>there is at least</w:t>
+        <w:t>Check there is at least</w:t>
       </w:r>
       <w:r>
         <w:rPr>
@@ -847,7 +1006,19 @@
         <w:rPr>
           <w:lang w:val="en-AU"/>
         </w:rPr>
-        <w:t>there are at least 2 characters between the @ and the first dot</w:t>
+        <w:t>there are at least 2 charact</w:t>
+      </w:r>
+      <w:r>
+        <w:rPr>
+          <w:lang w:val="en-AU"/>
+        </w:rPr>
+        <w:t xml:space="preserve">ers between the @ and the </w:t>
+      </w:r>
+      <w:r>
+        <w:rPr>
+          <w:lang w:val="en-AU"/>
+        </w:rPr>
+        <w:t>dot</w:t>
       </w:r>
     </w:p>
     <w:p>
@@ -865,6 +1036,24 @@
         <w:rPr>
           <w:lang w:val="en-AU"/>
         </w:rPr>
+        <w:t>Check that there are at least two characters after the dot</w:t>
+      </w:r>
+    </w:p>
+    <w:p>
+      <w:pPr>
+        <w:pStyle w:val="ListParagraph"/>
+        <w:numPr>
+          <w:ilvl w:val="0"/>
+          <w:numId w:val="3"/>
+        </w:numPr>
+        <w:rPr>
+          <w:lang w:val="en-AU"/>
+        </w:rPr>
+      </w:pPr>
+      <w:r>
+        <w:rPr>
+          <w:lang w:val="en-AU"/>
+        </w:rPr>
         <w:t>Check the</w:t>
       </w:r>
       <w:r>
@@ -923,7 +1112,7 @@
         <w:rPr>
           <w:lang w:val="en-AU"/>
         </w:rPr>
-        <w:t>question has an answer checked</w:t>
+        <w:t>question has an answer selected</w:t>
       </w:r>
     </w:p>
     <w:p>
@@ -1049,7 +1238,21 @@
         <w:rPr>
           <w:lang w:val="en-AU"/>
         </w:rPr>
-        <w:t>f questions are unanswered, print unanswered error message</w:t>
+        <w:t>f</w:t>
+      </w:r>
+      <w:r>
+        <w:rPr>
+          <w:lang w:val="en-AU"/>
+        </w:rPr>
+        <w:t xml:space="preserve"> questions are unanswered, output</w:t>
+      </w:r>
+      <w:bookmarkStart w:id="0" w:name="_GoBack"/>
+      <w:bookmarkEnd w:id="0"/>
+      <w:r>
+        <w:rPr>
+          <w:lang w:val="en-AU"/>
+        </w:rPr>
+        <w:t xml:space="preserve"> unanswered error message</w:t>
       </w:r>
       <w:r>
         <w:rPr>
@@ -3846,7 +4049,7 @@
         <a:p>
           <a:r>
             <a:rPr lang="en-GB"/>
-            <a:t>Hide questions and have them display only once 'Next' or 'Prev' buttons are clicked, in order of questions</a:t>
+            <a:t>Hide questions and have them display only once 'Next' or 'Previous' buttons are clicked, in order of questions</a:t>
           </a:r>
         </a:p>
       </dgm:t>
@@ -4162,34 +4365,34 @@
     </dgm:pt>
   </dgm:ptLst>
   <dgm:cxnLst>
-    <dgm:cxn modelId="{838AD2E6-E1BD-CB4A-B022-775EF0224F58}" type="presOf" srcId="{6A371980-9820-8341-B40D-19AABAF85B06}" destId="{1DAC6D65-5A6D-2145-A455-C755AB89E517}" srcOrd="0" destOrd="2" presId="urn:microsoft.com/office/officeart/2005/8/layout/chevron2"/>
-    <dgm:cxn modelId="{04691706-D32A-5549-9C45-744254C8C079}" srcId="{2D75F959-884A-424D-B752-A47C12402432}" destId="{D0687BE2-EA3A-454B-BCD9-35DB57D0238D}" srcOrd="0" destOrd="0" parTransId="{21D3D9EB-4569-6045-AA94-0452961B3C4C}" sibTransId="{E90E1175-5806-E04D-8ECF-E0408C0921B1}"/>
-    <dgm:cxn modelId="{F39FC9A6-5F4B-A346-94C1-0129F655E0B9}" type="presOf" srcId="{2D75F959-884A-424D-B752-A47C12402432}" destId="{5E735B9A-6B13-F148-A95E-0EF83FC7E559}" srcOrd="0" destOrd="0" presId="urn:microsoft.com/office/officeart/2005/8/layout/chevron2"/>
-    <dgm:cxn modelId="{AED2CCEC-DCD5-CA4D-BBBD-2C5A3C42FDCE}" srcId="{80FACEB3-6415-D34D-A6FF-D387D53E2083}" destId="{6A371980-9820-8341-B40D-19AABAF85B06}" srcOrd="2" destOrd="0" parTransId="{7F91C0E7-772A-A846-A384-52B1D08B160E}" sibTransId="{9AE72D9A-77DB-C64B-B630-82B41865FD6C}"/>
+    <dgm:cxn modelId="{EBED5027-47BA-BB4F-9D42-6EEBBA8765EC}" srcId="{DCFC7688-CBA6-DB47-AE91-A62A53E962B8}" destId="{2D75F959-884A-424D-B752-A47C12402432}" srcOrd="0" destOrd="0" parTransId="{708267AD-6712-6249-84C1-C6E893A49AA0}" sibTransId="{57B3AEBD-B9B5-884E-8732-A52348D2818B}"/>
+    <dgm:cxn modelId="{9F80C9F4-3C02-2D46-8FA5-437825BF28BF}" type="presOf" srcId="{2A2A3562-22D1-9B47-8BA8-18E407055044}" destId="{1DAC6D65-5A6D-2145-A455-C755AB89E517}" srcOrd="0" destOrd="1" presId="urn:microsoft.com/office/officeart/2005/8/layout/chevron2"/>
+    <dgm:cxn modelId="{4306CE1B-062B-D443-A1D1-EC42A8C2B588}" type="presOf" srcId="{F8F0911F-DC07-AA4B-B930-E668DD160A41}" destId="{1DAC6D65-5A6D-2145-A455-C755AB89E517}" srcOrd="0" destOrd="0" presId="urn:microsoft.com/office/officeart/2005/8/layout/chevron2"/>
+    <dgm:cxn modelId="{85F298F3-DCC2-9249-B231-1DF3F50F93E2}" type="presOf" srcId="{6A371980-9820-8341-B40D-19AABAF85B06}" destId="{1DAC6D65-5A6D-2145-A455-C755AB89E517}" srcOrd="0" destOrd="2" presId="urn:microsoft.com/office/officeart/2005/8/layout/chevron2"/>
     <dgm:cxn modelId="{612B797A-E057-4F4B-997A-84C93FD13148}" srcId="{80FACEB3-6415-D34D-A6FF-D387D53E2083}" destId="{F8F0911F-DC07-AA4B-B930-E668DD160A41}" srcOrd="0" destOrd="0" parTransId="{70C66532-A534-6E4B-B63D-82F20B3E5419}" sibTransId="{6FB916D6-941F-0E4D-9A6A-832374483EF6}"/>
-    <dgm:cxn modelId="{BBC407DA-88C2-2946-AC14-59E2EF3DE2A4}" type="presOf" srcId="{30729B89-93F6-9C42-A962-C69F04244DEF}" destId="{C2BF9B28-8CF7-8E49-87F9-6012F49D9BB4}" srcOrd="0" destOrd="0" presId="urn:microsoft.com/office/officeart/2005/8/layout/chevron2"/>
-    <dgm:cxn modelId="{BF926C13-7433-B448-8356-BCD64FBB6D34}" type="presOf" srcId="{3271ABEE-4899-C84C-8DA2-2B34473B805B}" destId="{F02C34B7-9263-0049-B1E6-A1D8DC632CA7}" srcOrd="0" destOrd="0" presId="urn:microsoft.com/office/officeart/2005/8/layout/chevron2"/>
-    <dgm:cxn modelId="{7077AC60-DB8B-964D-810E-EC6F241D1A55}" type="presOf" srcId="{F8F0911F-DC07-AA4B-B930-E668DD160A41}" destId="{1DAC6D65-5A6D-2145-A455-C755AB89E517}" srcOrd="0" destOrd="0" presId="urn:microsoft.com/office/officeart/2005/8/layout/chevron2"/>
-    <dgm:cxn modelId="{EEC826D4-E6D6-4E4A-A805-886EE890D8D7}" srcId="{DCFC7688-CBA6-DB47-AE91-A62A53E962B8}" destId="{80FACEB3-6415-D34D-A6FF-D387D53E2083}" srcOrd="2" destOrd="0" parTransId="{0BD6DA72-CC52-EE43-AFFC-97B8598231E7}" sibTransId="{6936B904-D426-4A47-8879-DB7BEF16A119}"/>
-    <dgm:cxn modelId="{EBED5027-47BA-BB4F-9D42-6EEBBA8765EC}" srcId="{DCFC7688-CBA6-DB47-AE91-A62A53E962B8}" destId="{2D75F959-884A-424D-B752-A47C12402432}" srcOrd="0" destOrd="0" parTransId="{708267AD-6712-6249-84C1-C6E893A49AA0}" sibTransId="{57B3AEBD-B9B5-884E-8732-A52348D2818B}"/>
-    <dgm:cxn modelId="{4428B731-B138-AC42-9366-23EC207A0B7B}" srcId="{DCFC7688-CBA6-DB47-AE91-A62A53E962B8}" destId="{3271ABEE-4899-C84C-8DA2-2B34473B805B}" srcOrd="1" destOrd="0" parTransId="{0D93D041-21FA-934F-909E-E175DC70EA4B}" sibTransId="{AA3826F8-E289-A741-9DF7-D1EED17A6641}"/>
-    <dgm:cxn modelId="{C04281BB-678D-004D-A66E-3879F28EECCD}" type="presOf" srcId="{DCFC7688-CBA6-DB47-AE91-A62A53E962B8}" destId="{693DA23B-9849-9D4C-A3A8-FA4366DB6B16}" srcOrd="0" destOrd="0" presId="urn:microsoft.com/office/officeart/2005/8/layout/chevron2"/>
-    <dgm:cxn modelId="{D388255D-38B1-794D-9D6E-9CD5E40E80D4}" type="presOf" srcId="{D0687BE2-EA3A-454B-BCD9-35DB57D0238D}" destId="{C779B166-02B4-9544-A86F-5945FF8EE602}" srcOrd="0" destOrd="0" presId="urn:microsoft.com/office/officeart/2005/8/layout/chevron2"/>
+    <dgm:cxn modelId="{F9A40441-F11E-1A4D-A1F6-E467513E35B6}" type="presOf" srcId="{3271ABEE-4899-C84C-8DA2-2B34473B805B}" destId="{F02C34B7-9263-0049-B1E6-A1D8DC632CA7}" srcOrd="0" destOrd="0" presId="urn:microsoft.com/office/officeart/2005/8/layout/chevron2"/>
+    <dgm:cxn modelId="{5262C2B2-4B40-C34C-9EB9-18907DCADB7C}" type="presOf" srcId="{2D75F959-884A-424D-B752-A47C12402432}" destId="{5E735B9A-6B13-F148-A95E-0EF83FC7E559}" srcOrd="0" destOrd="0" presId="urn:microsoft.com/office/officeart/2005/8/layout/chevron2"/>
     <dgm:cxn modelId="{812BBE76-76EF-D243-AFEF-86236FB18F92}" srcId="{80FACEB3-6415-D34D-A6FF-D387D53E2083}" destId="{2A2A3562-22D1-9B47-8BA8-18E407055044}" srcOrd="1" destOrd="0" parTransId="{21A9E5EF-C943-0445-B1C8-C9199577C762}" sibTransId="{1ADE2F6A-3B4B-B844-9758-3299401D3F8C}"/>
     <dgm:cxn modelId="{98B9845E-3CB7-934F-8E88-DB5266A015E2}" srcId="{3271ABEE-4899-C84C-8DA2-2B34473B805B}" destId="{30729B89-93F6-9C42-A962-C69F04244DEF}" srcOrd="0" destOrd="0" parTransId="{B108BDC7-43C9-E446-A275-79E5175A6C07}" sibTransId="{47A1F80C-5E43-0C4E-9872-1EEF381C4412}"/>
-    <dgm:cxn modelId="{214B5DEB-6989-F04B-8AF4-3E8ADD40925E}" type="presOf" srcId="{2A2A3562-22D1-9B47-8BA8-18E407055044}" destId="{1DAC6D65-5A6D-2145-A455-C755AB89E517}" srcOrd="0" destOrd="1" presId="urn:microsoft.com/office/officeart/2005/8/layout/chevron2"/>
-    <dgm:cxn modelId="{6075F132-A188-C948-B38E-3E3E8611CB35}" type="presOf" srcId="{80FACEB3-6415-D34D-A6FF-D387D53E2083}" destId="{5B57438E-E8E2-AE4A-A363-AB6CB42E9BE5}" srcOrd="0" destOrd="0" presId="urn:microsoft.com/office/officeart/2005/8/layout/chevron2"/>
-    <dgm:cxn modelId="{78A9F5AD-B2C3-F14B-9A46-FFB2BD17CB81}" type="presParOf" srcId="{693DA23B-9849-9D4C-A3A8-FA4366DB6B16}" destId="{FE7BF159-39C3-E94A-A7D7-2BF10F05CD85}" srcOrd="0" destOrd="0" presId="urn:microsoft.com/office/officeart/2005/8/layout/chevron2"/>
-    <dgm:cxn modelId="{D485547B-BDDC-7442-95B0-81C979B8B829}" type="presParOf" srcId="{FE7BF159-39C3-E94A-A7D7-2BF10F05CD85}" destId="{5E735B9A-6B13-F148-A95E-0EF83FC7E559}" srcOrd="0" destOrd="0" presId="urn:microsoft.com/office/officeart/2005/8/layout/chevron2"/>
-    <dgm:cxn modelId="{AF62B7CF-2DA7-4240-8104-660BAF200CB5}" type="presParOf" srcId="{FE7BF159-39C3-E94A-A7D7-2BF10F05CD85}" destId="{C779B166-02B4-9544-A86F-5945FF8EE602}" srcOrd="1" destOrd="0" presId="urn:microsoft.com/office/officeart/2005/8/layout/chevron2"/>
-    <dgm:cxn modelId="{7C2A5373-BDB5-EE4B-9439-098A24EC1B8D}" type="presParOf" srcId="{693DA23B-9849-9D4C-A3A8-FA4366DB6B16}" destId="{269F8F7D-53D5-704A-B15C-A873ACFA11D9}" srcOrd="1" destOrd="0" presId="urn:microsoft.com/office/officeart/2005/8/layout/chevron2"/>
-    <dgm:cxn modelId="{B5BEFEC3-5C8F-DD4A-AC2C-554464B3A5DA}" type="presParOf" srcId="{693DA23B-9849-9D4C-A3A8-FA4366DB6B16}" destId="{410920C6-0846-EE48-94C9-8416EF37235A}" srcOrd="2" destOrd="0" presId="urn:microsoft.com/office/officeart/2005/8/layout/chevron2"/>
-    <dgm:cxn modelId="{37176C4D-9238-4846-9BCB-261F47ED6A0B}" type="presParOf" srcId="{410920C6-0846-EE48-94C9-8416EF37235A}" destId="{F02C34B7-9263-0049-B1E6-A1D8DC632CA7}" srcOrd="0" destOrd="0" presId="urn:microsoft.com/office/officeart/2005/8/layout/chevron2"/>
-    <dgm:cxn modelId="{42CC5074-286A-6941-86FE-2F22C9AEEBB5}" type="presParOf" srcId="{410920C6-0846-EE48-94C9-8416EF37235A}" destId="{C2BF9B28-8CF7-8E49-87F9-6012F49D9BB4}" srcOrd="1" destOrd="0" presId="urn:microsoft.com/office/officeart/2005/8/layout/chevron2"/>
-    <dgm:cxn modelId="{A2F76BA8-0F6B-2548-B9AC-10723C8579EE}" type="presParOf" srcId="{693DA23B-9849-9D4C-A3A8-FA4366DB6B16}" destId="{E05BA145-73B8-994F-82BD-24CA7CE4ED2A}" srcOrd="3" destOrd="0" presId="urn:microsoft.com/office/officeart/2005/8/layout/chevron2"/>
-    <dgm:cxn modelId="{6A41C87D-AA7C-4F45-AF18-30B265E723A3}" type="presParOf" srcId="{693DA23B-9849-9D4C-A3A8-FA4366DB6B16}" destId="{0AE1A914-6222-5645-B2F3-D6B260FC0869}" srcOrd="4" destOrd="0" presId="urn:microsoft.com/office/officeart/2005/8/layout/chevron2"/>
-    <dgm:cxn modelId="{E4C57E20-CAB5-1C41-820E-E823F6BB41C5}" type="presParOf" srcId="{0AE1A914-6222-5645-B2F3-D6B260FC0869}" destId="{5B57438E-E8E2-AE4A-A363-AB6CB42E9BE5}" srcOrd="0" destOrd="0" presId="urn:microsoft.com/office/officeart/2005/8/layout/chevron2"/>
-    <dgm:cxn modelId="{EA5AAB3D-55FC-3F44-AE6F-1BD61F77015F}" type="presParOf" srcId="{0AE1A914-6222-5645-B2F3-D6B260FC0869}" destId="{1DAC6D65-5A6D-2145-A455-C755AB89E517}" srcOrd="1" destOrd="0" presId="urn:microsoft.com/office/officeart/2005/8/layout/chevron2"/>
+    <dgm:cxn modelId="{02159B71-CAC6-DC47-B4BE-95ECAA72D637}" type="presOf" srcId="{D0687BE2-EA3A-454B-BCD9-35DB57D0238D}" destId="{C779B166-02B4-9544-A86F-5945FF8EE602}" srcOrd="0" destOrd="0" presId="urn:microsoft.com/office/officeart/2005/8/layout/chevron2"/>
+    <dgm:cxn modelId="{ED9379A8-97FC-D243-BAE8-AB1D1D4E84BB}" type="presOf" srcId="{DCFC7688-CBA6-DB47-AE91-A62A53E962B8}" destId="{693DA23B-9849-9D4C-A3A8-FA4366DB6B16}" srcOrd="0" destOrd="0" presId="urn:microsoft.com/office/officeart/2005/8/layout/chevron2"/>
+    <dgm:cxn modelId="{AED2CCEC-DCD5-CA4D-BBBD-2C5A3C42FDCE}" srcId="{80FACEB3-6415-D34D-A6FF-D387D53E2083}" destId="{6A371980-9820-8341-B40D-19AABAF85B06}" srcOrd="2" destOrd="0" parTransId="{7F91C0E7-772A-A846-A384-52B1D08B160E}" sibTransId="{9AE72D9A-77DB-C64B-B630-82B41865FD6C}"/>
+    <dgm:cxn modelId="{EEC826D4-E6D6-4E4A-A805-886EE890D8D7}" srcId="{DCFC7688-CBA6-DB47-AE91-A62A53E962B8}" destId="{80FACEB3-6415-D34D-A6FF-D387D53E2083}" srcOrd="2" destOrd="0" parTransId="{0BD6DA72-CC52-EE43-AFFC-97B8598231E7}" sibTransId="{6936B904-D426-4A47-8879-DB7BEF16A119}"/>
+    <dgm:cxn modelId="{04691706-D32A-5549-9C45-744254C8C079}" srcId="{2D75F959-884A-424D-B752-A47C12402432}" destId="{D0687BE2-EA3A-454B-BCD9-35DB57D0238D}" srcOrd="0" destOrd="0" parTransId="{21D3D9EB-4569-6045-AA94-0452961B3C4C}" sibTransId="{E90E1175-5806-E04D-8ECF-E0408C0921B1}"/>
+    <dgm:cxn modelId="{4428B731-B138-AC42-9366-23EC207A0B7B}" srcId="{DCFC7688-CBA6-DB47-AE91-A62A53E962B8}" destId="{3271ABEE-4899-C84C-8DA2-2B34473B805B}" srcOrd="1" destOrd="0" parTransId="{0D93D041-21FA-934F-909E-E175DC70EA4B}" sibTransId="{AA3826F8-E289-A741-9DF7-D1EED17A6641}"/>
+    <dgm:cxn modelId="{868C985D-CF05-9E4B-8299-5BF093F4C5B4}" type="presOf" srcId="{30729B89-93F6-9C42-A962-C69F04244DEF}" destId="{C2BF9B28-8CF7-8E49-87F9-6012F49D9BB4}" srcOrd="0" destOrd="0" presId="urn:microsoft.com/office/officeart/2005/8/layout/chevron2"/>
+    <dgm:cxn modelId="{432A47B1-402C-C24A-BD3F-E4EBC0EAA1B4}" type="presOf" srcId="{80FACEB3-6415-D34D-A6FF-D387D53E2083}" destId="{5B57438E-E8E2-AE4A-A363-AB6CB42E9BE5}" srcOrd="0" destOrd="0" presId="urn:microsoft.com/office/officeart/2005/8/layout/chevron2"/>
+    <dgm:cxn modelId="{F6EDA5FF-7397-B546-AEC3-235E450DEBAD}" type="presParOf" srcId="{693DA23B-9849-9D4C-A3A8-FA4366DB6B16}" destId="{FE7BF159-39C3-E94A-A7D7-2BF10F05CD85}" srcOrd="0" destOrd="0" presId="urn:microsoft.com/office/officeart/2005/8/layout/chevron2"/>
+    <dgm:cxn modelId="{01BF65B8-0C11-D84B-BE24-AE70ECC3508E}" type="presParOf" srcId="{FE7BF159-39C3-E94A-A7D7-2BF10F05CD85}" destId="{5E735B9A-6B13-F148-A95E-0EF83FC7E559}" srcOrd="0" destOrd="0" presId="urn:microsoft.com/office/officeart/2005/8/layout/chevron2"/>
+    <dgm:cxn modelId="{BC8CFB62-25B9-C644-BE7C-5DF9AC38DBAA}" type="presParOf" srcId="{FE7BF159-39C3-E94A-A7D7-2BF10F05CD85}" destId="{C779B166-02B4-9544-A86F-5945FF8EE602}" srcOrd="1" destOrd="0" presId="urn:microsoft.com/office/officeart/2005/8/layout/chevron2"/>
+    <dgm:cxn modelId="{9130C43E-8FEA-CA4D-B576-F0C346416943}" type="presParOf" srcId="{693DA23B-9849-9D4C-A3A8-FA4366DB6B16}" destId="{269F8F7D-53D5-704A-B15C-A873ACFA11D9}" srcOrd="1" destOrd="0" presId="urn:microsoft.com/office/officeart/2005/8/layout/chevron2"/>
+    <dgm:cxn modelId="{9604E5F0-32E0-3F48-88FA-BB8D6623324F}" type="presParOf" srcId="{693DA23B-9849-9D4C-A3A8-FA4366DB6B16}" destId="{410920C6-0846-EE48-94C9-8416EF37235A}" srcOrd="2" destOrd="0" presId="urn:microsoft.com/office/officeart/2005/8/layout/chevron2"/>
+    <dgm:cxn modelId="{1353A285-B31E-4346-AFC9-B62097A64904}" type="presParOf" srcId="{410920C6-0846-EE48-94C9-8416EF37235A}" destId="{F02C34B7-9263-0049-B1E6-A1D8DC632CA7}" srcOrd="0" destOrd="0" presId="urn:microsoft.com/office/officeart/2005/8/layout/chevron2"/>
+    <dgm:cxn modelId="{28607C15-9A38-6C42-A2DA-82E7FBAD3605}" type="presParOf" srcId="{410920C6-0846-EE48-94C9-8416EF37235A}" destId="{C2BF9B28-8CF7-8E49-87F9-6012F49D9BB4}" srcOrd="1" destOrd="0" presId="urn:microsoft.com/office/officeart/2005/8/layout/chevron2"/>
+    <dgm:cxn modelId="{562DE41E-F618-DE47-A74E-A71BB84616CE}" type="presParOf" srcId="{693DA23B-9849-9D4C-A3A8-FA4366DB6B16}" destId="{E05BA145-73B8-994F-82BD-24CA7CE4ED2A}" srcOrd="3" destOrd="0" presId="urn:microsoft.com/office/officeart/2005/8/layout/chevron2"/>
+    <dgm:cxn modelId="{B6B6DDF6-75E8-724C-AF29-F9DA401894BB}" type="presParOf" srcId="{693DA23B-9849-9D4C-A3A8-FA4366DB6B16}" destId="{0AE1A914-6222-5645-B2F3-D6B260FC0869}" srcOrd="4" destOrd="0" presId="urn:microsoft.com/office/officeart/2005/8/layout/chevron2"/>
+    <dgm:cxn modelId="{7FBC9709-D090-844D-BCCC-C3F2721749BE}" type="presParOf" srcId="{0AE1A914-6222-5645-B2F3-D6B260FC0869}" destId="{5B57438E-E8E2-AE4A-A363-AB6CB42E9BE5}" srcOrd="0" destOrd="0" presId="urn:microsoft.com/office/officeart/2005/8/layout/chevron2"/>
+    <dgm:cxn modelId="{1F9D2845-8DF9-4642-9D9B-FA809814AAD1}" type="presParOf" srcId="{0AE1A914-6222-5645-B2F3-D6B260FC0869}" destId="{1DAC6D65-5A6D-2145-A455-C755AB89E517}" srcOrd="1" destOrd="0" presId="urn:microsoft.com/office/officeart/2005/8/layout/chevron2"/>
   </dgm:cxnLst>
   <dgm:bg/>
   <dgm:whole/>
@@ -4432,7 +4635,7 @@
         <a:p>
           <a:r>
             <a:rPr lang="en-GB"/>
-            <a:t>Uncheck all radios, hide 'Have Another Go!' button, hide congratulations message and reset error messages, show quiz at question 1, reset 'next' and 'prev' buttons, reset progress bar (small screens) and 'Get Score' button, reset progress circles (large screens) to their default state</a:t>
+            <a:t>Uncheck all radios, hide 'Have Another Go!' button, hide congratulations message and reset error messages, show quiz at question 1, reset 'next' and 'previous' buttons, reset progress bar (small screens) and 'Get Score' button, reset progress circles (large screens) to their default state</a:t>
           </a:r>
         </a:p>
       </dgm:t>
@@ -4552,24 +4755,24 @@
     </dgm:pt>
   </dgm:ptLst>
   <dgm:cxnLst>
+    <dgm:cxn modelId="{004E3709-DDA0-5949-BAA6-F913B44A3AD2}" type="presOf" srcId="{2D75F959-884A-424D-B752-A47C12402432}" destId="{5E735B9A-6B13-F148-A95E-0EF83FC7E559}" srcOrd="0" destOrd="0" presId="urn:microsoft.com/office/officeart/2005/8/layout/chevron2"/>
+    <dgm:cxn modelId="{7E49AFD8-AFF9-1A4B-A2AE-8C6C788995A4}" type="presOf" srcId="{FDAB879E-48D2-DC4B-AC11-E7039ABFB905}" destId="{1DAC6D65-5A6D-2145-A455-C755AB89E517}" srcOrd="0" destOrd="1" presId="urn:microsoft.com/office/officeart/2005/8/layout/chevron2"/>
+    <dgm:cxn modelId="{C6B92FD0-8B05-2048-B3C9-079E3F07DDE4}" type="presOf" srcId="{DCFC7688-CBA6-DB47-AE91-A62A53E962B8}" destId="{693DA23B-9849-9D4C-A3A8-FA4366DB6B16}" srcOrd="0" destOrd="0" presId="urn:microsoft.com/office/officeart/2005/8/layout/chevron2"/>
+    <dgm:cxn modelId="{EEC826D4-E6D6-4E4A-A805-886EE890D8D7}" srcId="{DCFC7688-CBA6-DB47-AE91-A62A53E962B8}" destId="{80FACEB3-6415-D34D-A6FF-D387D53E2083}" srcOrd="1" destOrd="0" parTransId="{0BD6DA72-CC52-EE43-AFFC-97B8598231E7}" sibTransId="{6936B904-D426-4A47-8879-DB7BEF16A119}"/>
+    <dgm:cxn modelId="{612B797A-E057-4F4B-997A-84C93FD13148}" srcId="{80FACEB3-6415-D34D-A6FF-D387D53E2083}" destId="{F8F0911F-DC07-AA4B-B930-E668DD160A41}" srcOrd="0" destOrd="0" parTransId="{70C66532-A534-6E4B-B63D-82F20B3E5419}" sibTransId="{6FB916D6-941F-0E4D-9A6A-832374483EF6}"/>
+    <dgm:cxn modelId="{71977CBF-8E79-A84B-AED7-9B065FA8C540}" srcId="{80FACEB3-6415-D34D-A6FF-D387D53E2083}" destId="{FDAB879E-48D2-DC4B-AC11-E7039ABFB905}" srcOrd="1" destOrd="0" parTransId="{4136235E-8352-9849-BEA7-C5C036E445C4}" sibTransId="{4C126538-77BC-4E48-AC01-2EC33E52BAA2}"/>
     <dgm:cxn modelId="{04691706-D32A-5549-9C45-744254C8C079}" srcId="{2D75F959-884A-424D-B752-A47C12402432}" destId="{D0687BE2-EA3A-454B-BCD9-35DB57D0238D}" srcOrd="0" destOrd="0" parTransId="{21D3D9EB-4569-6045-AA94-0452961B3C4C}" sibTransId="{E90E1175-5806-E04D-8ECF-E0408C0921B1}"/>
-    <dgm:cxn modelId="{6BC8EA0E-2D4D-B444-A010-AC55D2C5D2D4}" type="presOf" srcId="{FDAB879E-48D2-DC4B-AC11-E7039ABFB905}" destId="{1DAC6D65-5A6D-2145-A455-C755AB89E517}" srcOrd="0" destOrd="1" presId="urn:microsoft.com/office/officeart/2005/8/layout/chevron2"/>
-    <dgm:cxn modelId="{612B797A-E057-4F4B-997A-84C93FD13148}" srcId="{80FACEB3-6415-D34D-A6FF-D387D53E2083}" destId="{F8F0911F-DC07-AA4B-B930-E668DD160A41}" srcOrd="0" destOrd="0" parTransId="{70C66532-A534-6E4B-B63D-82F20B3E5419}" sibTransId="{6FB916D6-941F-0E4D-9A6A-832374483EF6}"/>
-    <dgm:cxn modelId="{1D271A64-9029-D745-A350-44E0A01186F9}" type="presOf" srcId="{D0687BE2-EA3A-454B-BCD9-35DB57D0238D}" destId="{C779B166-02B4-9544-A86F-5945FF8EE602}" srcOrd="0" destOrd="0" presId="urn:microsoft.com/office/officeart/2005/8/layout/chevron2"/>
-    <dgm:cxn modelId="{3FB18323-1A78-BA42-9D2A-DEBBAAEE1682}" type="presOf" srcId="{DCFC7688-CBA6-DB47-AE91-A62A53E962B8}" destId="{693DA23B-9849-9D4C-A3A8-FA4366DB6B16}" srcOrd="0" destOrd="0" presId="urn:microsoft.com/office/officeart/2005/8/layout/chevron2"/>
-    <dgm:cxn modelId="{EEC826D4-E6D6-4E4A-A805-886EE890D8D7}" srcId="{DCFC7688-CBA6-DB47-AE91-A62A53E962B8}" destId="{80FACEB3-6415-D34D-A6FF-D387D53E2083}" srcOrd="1" destOrd="0" parTransId="{0BD6DA72-CC52-EE43-AFFC-97B8598231E7}" sibTransId="{6936B904-D426-4A47-8879-DB7BEF16A119}"/>
-    <dgm:cxn modelId="{5B5EA235-920F-384D-A2C7-F20C146A8EA2}" type="presOf" srcId="{2D75F959-884A-424D-B752-A47C12402432}" destId="{5E735B9A-6B13-F148-A95E-0EF83FC7E559}" srcOrd="0" destOrd="0" presId="urn:microsoft.com/office/officeart/2005/8/layout/chevron2"/>
+    <dgm:cxn modelId="{E16E0EE9-DBC1-8042-AFEF-47B5B4DBBFC4}" type="presOf" srcId="{F8F0911F-DC07-AA4B-B930-E668DD160A41}" destId="{1DAC6D65-5A6D-2145-A455-C755AB89E517}" srcOrd="0" destOrd="0" presId="urn:microsoft.com/office/officeart/2005/8/layout/chevron2"/>
+    <dgm:cxn modelId="{D8173729-2908-E147-8E2C-6DB0F5600A3F}" type="presOf" srcId="{80FACEB3-6415-D34D-A6FF-D387D53E2083}" destId="{5B57438E-E8E2-AE4A-A363-AB6CB42E9BE5}" srcOrd="0" destOrd="0" presId="urn:microsoft.com/office/officeart/2005/8/layout/chevron2"/>
+    <dgm:cxn modelId="{C804E122-78DF-8642-B9C8-2328CB13B87D}" type="presOf" srcId="{D0687BE2-EA3A-454B-BCD9-35DB57D0238D}" destId="{C779B166-02B4-9544-A86F-5945FF8EE602}" srcOrd="0" destOrd="0" presId="urn:microsoft.com/office/officeart/2005/8/layout/chevron2"/>
     <dgm:cxn modelId="{EBED5027-47BA-BB4F-9D42-6EEBBA8765EC}" srcId="{DCFC7688-CBA6-DB47-AE91-A62A53E962B8}" destId="{2D75F959-884A-424D-B752-A47C12402432}" srcOrd="0" destOrd="0" parTransId="{708267AD-6712-6249-84C1-C6E893A49AA0}" sibTransId="{57B3AEBD-B9B5-884E-8732-A52348D2818B}"/>
-    <dgm:cxn modelId="{5BE0EAF1-F539-A946-8F70-4DA5B4466CB7}" type="presOf" srcId="{F8F0911F-DC07-AA4B-B930-E668DD160A41}" destId="{1DAC6D65-5A6D-2145-A455-C755AB89E517}" srcOrd="0" destOrd="0" presId="urn:microsoft.com/office/officeart/2005/8/layout/chevron2"/>
-    <dgm:cxn modelId="{71977CBF-8E79-A84B-AED7-9B065FA8C540}" srcId="{80FACEB3-6415-D34D-A6FF-D387D53E2083}" destId="{FDAB879E-48D2-DC4B-AC11-E7039ABFB905}" srcOrd="1" destOrd="0" parTransId="{4136235E-8352-9849-BEA7-C5C036E445C4}" sibTransId="{4C126538-77BC-4E48-AC01-2EC33E52BAA2}"/>
-    <dgm:cxn modelId="{BC40291C-F8FB-D444-B147-A449FFAC849B}" type="presOf" srcId="{80FACEB3-6415-D34D-A6FF-D387D53E2083}" destId="{5B57438E-E8E2-AE4A-A363-AB6CB42E9BE5}" srcOrd="0" destOrd="0" presId="urn:microsoft.com/office/officeart/2005/8/layout/chevron2"/>
-    <dgm:cxn modelId="{0A50CAEF-655A-F64E-B9C5-492DCF6FE1A3}" type="presParOf" srcId="{693DA23B-9849-9D4C-A3A8-FA4366DB6B16}" destId="{FE7BF159-39C3-E94A-A7D7-2BF10F05CD85}" srcOrd="0" destOrd="0" presId="urn:microsoft.com/office/officeart/2005/8/layout/chevron2"/>
-    <dgm:cxn modelId="{6A856866-B2EA-B442-96CE-205465DC0870}" type="presParOf" srcId="{FE7BF159-39C3-E94A-A7D7-2BF10F05CD85}" destId="{5E735B9A-6B13-F148-A95E-0EF83FC7E559}" srcOrd="0" destOrd="0" presId="urn:microsoft.com/office/officeart/2005/8/layout/chevron2"/>
-    <dgm:cxn modelId="{7BFF83B1-FD8A-BC44-AB14-2853A643668D}" type="presParOf" srcId="{FE7BF159-39C3-E94A-A7D7-2BF10F05CD85}" destId="{C779B166-02B4-9544-A86F-5945FF8EE602}" srcOrd="1" destOrd="0" presId="urn:microsoft.com/office/officeart/2005/8/layout/chevron2"/>
-    <dgm:cxn modelId="{E2FD67A5-1E5E-EE4D-9BB9-AC7D512C0005}" type="presParOf" srcId="{693DA23B-9849-9D4C-A3A8-FA4366DB6B16}" destId="{269F8F7D-53D5-704A-B15C-A873ACFA11D9}" srcOrd="1" destOrd="0" presId="urn:microsoft.com/office/officeart/2005/8/layout/chevron2"/>
-    <dgm:cxn modelId="{88C7A879-4FA7-1A4F-AFF9-22F11BBBDF70}" type="presParOf" srcId="{693DA23B-9849-9D4C-A3A8-FA4366DB6B16}" destId="{0AE1A914-6222-5645-B2F3-D6B260FC0869}" srcOrd="2" destOrd="0" presId="urn:microsoft.com/office/officeart/2005/8/layout/chevron2"/>
-    <dgm:cxn modelId="{7BEDD9EB-1E00-DB43-AF10-658BFBAB1054}" type="presParOf" srcId="{0AE1A914-6222-5645-B2F3-D6B260FC0869}" destId="{5B57438E-E8E2-AE4A-A363-AB6CB42E9BE5}" srcOrd="0" destOrd="0" presId="urn:microsoft.com/office/officeart/2005/8/layout/chevron2"/>
-    <dgm:cxn modelId="{1541768A-2D0D-9840-B16B-C214556F8135}" type="presParOf" srcId="{0AE1A914-6222-5645-B2F3-D6B260FC0869}" destId="{1DAC6D65-5A6D-2145-A455-C755AB89E517}" srcOrd="1" destOrd="0" presId="urn:microsoft.com/office/officeart/2005/8/layout/chevron2"/>
+    <dgm:cxn modelId="{A378619F-5449-BC44-991E-71C8E7A92536}" type="presParOf" srcId="{693DA23B-9849-9D4C-A3A8-FA4366DB6B16}" destId="{FE7BF159-39C3-E94A-A7D7-2BF10F05CD85}" srcOrd="0" destOrd="0" presId="urn:microsoft.com/office/officeart/2005/8/layout/chevron2"/>
+    <dgm:cxn modelId="{1AC6B057-A704-2046-A752-985A294F4BC5}" type="presParOf" srcId="{FE7BF159-39C3-E94A-A7D7-2BF10F05CD85}" destId="{5E735B9A-6B13-F148-A95E-0EF83FC7E559}" srcOrd="0" destOrd="0" presId="urn:microsoft.com/office/officeart/2005/8/layout/chevron2"/>
+    <dgm:cxn modelId="{5175FDD0-5EB7-B34A-835A-B73D8623FAAA}" type="presParOf" srcId="{FE7BF159-39C3-E94A-A7D7-2BF10F05CD85}" destId="{C779B166-02B4-9544-A86F-5945FF8EE602}" srcOrd="1" destOrd="0" presId="urn:microsoft.com/office/officeart/2005/8/layout/chevron2"/>
+    <dgm:cxn modelId="{196F595B-36E3-1741-9C8D-3DA0105822A4}" type="presParOf" srcId="{693DA23B-9849-9D4C-A3A8-FA4366DB6B16}" destId="{269F8F7D-53D5-704A-B15C-A873ACFA11D9}" srcOrd="1" destOrd="0" presId="urn:microsoft.com/office/officeart/2005/8/layout/chevron2"/>
+    <dgm:cxn modelId="{78C14ABF-EF74-3847-BAB8-8232942A81A5}" type="presParOf" srcId="{693DA23B-9849-9D4C-A3A8-FA4366DB6B16}" destId="{0AE1A914-6222-5645-B2F3-D6B260FC0869}" srcOrd="2" destOrd="0" presId="urn:microsoft.com/office/officeart/2005/8/layout/chevron2"/>
+    <dgm:cxn modelId="{D6EEA87E-69DF-FA4B-BB96-FDF9E77E8CB6}" type="presParOf" srcId="{0AE1A914-6222-5645-B2F3-D6B260FC0869}" destId="{5B57438E-E8E2-AE4A-A363-AB6CB42E9BE5}" srcOrd="0" destOrd="0" presId="urn:microsoft.com/office/officeart/2005/8/layout/chevron2"/>
+    <dgm:cxn modelId="{3DD02AC4-3DED-0C4C-BE56-35735DF3CF8D}" type="presParOf" srcId="{0AE1A914-6222-5645-B2F3-D6B260FC0869}" destId="{1DAC6D65-5A6D-2145-A455-C755AB89E517}" srcOrd="1" destOrd="0" presId="urn:microsoft.com/office/officeart/2005/8/layout/chevron2"/>
   </dgm:cxnLst>
   <dgm:bg/>
   <dgm:whole/>
@@ -4888,7 +5091,7 @@
           </a:pPr>
           <a:r>
             <a:rPr lang="en-GB" sz="1000" kern="1200"/>
-            <a:t>Hide questions and have them display only once 'Next' or 'Prev' buttons are clicked, in order of questions</a:t>
+            <a:t>Hide questions and have them display only once 'Next' or 'Previous' buttons are clicked, in order of questions</a:t>
           </a:r>
         </a:p>
       </dsp:txBody>
@@ -5416,7 +5619,7 @@
           </a:pPr>
           <a:r>
             <a:rPr lang="en-GB" sz="1000" kern="1200"/>
-            <a:t>Uncheck all radios, hide 'Have Another Go!' button, hide congratulations message and reset error messages, show quiz at question 1, reset 'next' and 'prev' buttons, reset progress bar (small screens) and 'Get Score' button, reset progress circles (large screens) to their default state</a:t>
+            <a:t>Uncheck all radios, hide 'Have Another Go!' button, hide congratulations message and reset error messages, show quiz at question 1, reset 'next' and 'previous' buttons, reset progress bar (small screens) and 'Get Score' button, reset progress circles (large screens) to their default state</a:t>
           </a:r>
         </a:p>
       </dsp:txBody>

</xml_diff>